<commit_message>
Adding submitted projects for CSE232
</commit_message>
<xml_diff>
--- a/IAH207/FinalEssay.docx
+++ b/IAH207/FinalEssay.docx
@@ -23,7 +23,7 @@
         <w:pStyle w:val="NoSpacing"/>
       </w:pPr>
       <w:r>
-        <w:t>IAH207: Monsters</w:t>
+        <w:t>IAH207</w:t>
       </w:r>
     </w:p>
     <w:p>
@@ -64,11 +64,9 @@
       <w:r>
         <w:t xml:space="preserve">Jack Halberstam says that "Monsters are meaning machines". In his quote, he refers to monsters as a negative identity, and to monstrosity as a technology. Technology can be wielded, and indeed monstrosity can too. By defining characteristics of a monster, one is creating a negative identity that exists outside of accepted social norms where those norms are the positive. The further detailed one gets in describing a monster, the more elaborately they describe their understanding of normal. This is not unlike what happens when a sculptor creates a relief in stone, but instead of defining characteristics of a monster the artist decides what part of the whole material needs to be removed. And as the artist removes more and more, a </w:t>
       </w:r>
-      <w:proofErr w:type="spellStart"/>
-      <w:r>
-        <w:t>scultpure</w:t>
-      </w:r>
-      <w:proofErr w:type="spellEnd"/>
+      <w:r>
+        <w:t>sculpture</w:t>
+      </w:r>
       <w:r>
         <w:t xml:space="preserve"> takes shape much like how the defining of a monster allows for the definition of norms to take shape. Monsters, in this way, are machines in how they're able to churn out such definitions.</w:t>
       </w:r>
@@ -167,19 +165,15 @@
       <w:r>
         <w:t xml:space="preserve">the white </w:t>
       </w:r>
-      <w:proofErr w:type="spellStart"/>
-      <w:r>
-        <w:t>anglo</w:t>
-      </w:r>
-      <w:proofErr w:type="spellEnd"/>
+      <w:r>
+        <w:t>Anglo</w:t>
+      </w:r>
       <w:r>
         <w:t xml:space="preserve"> </w:t>
       </w:r>
-      <w:proofErr w:type="spellStart"/>
-      <w:r>
-        <w:t>saxon</w:t>
-      </w:r>
-      <w:proofErr w:type="spellEnd"/>
+      <w:r>
+        <w:t>Saxon</w:t>
+      </w:r>
       <w:r>
         <w:t xml:space="preserve"> </w:t>
       </w:r>
@@ -290,13 +284,34 @@
         <w:t>dotes have their weak points</w:t>
       </w:r>
       <w:r>
-        <w:t xml:space="preserve">, the monster as a meaning machine has ample value in its </w:t>
-      </w:r>
-      <w:r>
-        <w:t>utility to a story teller.</w:t>
+        <w:t>, the monster as</w:t>
+      </w:r>
+      <w:r>
+        <w:t xml:space="preserve"> meaning machine has ample value in its </w:t>
+      </w:r>
+      <w:r>
+        <w:t xml:space="preserve">utility to </w:t>
+      </w:r>
+      <w:r>
+        <w:t xml:space="preserve">both </w:t>
+      </w:r>
+      <w:r>
+        <w:t>a stor</w:t>
+      </w:r>
+      <w:r>
+        <w:t>y teller and as a tool for readers to better understand what may be implied when a monster is depicted—</w:t>
+      </w:r>
+      <w:r>
+        <w:t>ho</w:t>
+      </w:r>
+      <w:r>
+        <w:t xml:space="preserve">wever and wherever they may </w:t>
       </w:r>
       <w:bookmarkStart w:id="0" w:name="_GoBack"/>
       <w:bookmarkEnd w:id="0"/>
+      <w:r>
+        <w:t>be depicted.</w:t>
+      </w:r>
     </w:p>
     <w:p>
       <w:pPr>
@@ -570,6 +585,90 @@
         <w:t>.</w:t>
       </w:r>
     </w:p>
+    <w:p>
+      <w:pPr>
+        <w:suppressAutoHyphens w:val="0"/>
+        <w:spacing w:before="100" w:beforeAutospacing="1" w:after="100" w:afterAutospacing="1" w:line="240" w:lineRule="auto"/>
+        <w:ind w:left="567" w:hanging="567"/>
+        <w:rPr>
+          <w:rFonts w:ascii="Times New Roman" w:eastAsia="Times New Roman" w:hAnsi="Times New Roman" w:cs="Times New Roman"/>
+          <w:lang w:eastAsia="en-US"/>
+        </w:rPr>
+      </w:pPr>
+      <w:r>
+        <w:rPr>
+          <w:rFonts w:ascii="Times New Roman" w:eastAsia="Times New Roman" w:hAnsi="Times New Roman" w:cs="Times New Roman"/>
+          <w:lang w:eastAsia="en-US"/>
+        </w:rPr>
+        <w:t xml:space="preserve">Stoker, Bram, and Maurice </w:t>
+      </w:r>
+      <w:proofErr w:type="spellStart"/>
+      <w:r>
+        <w:rPr>
+          <w:rFonts w:ascii="Times New Roman" w:eastAsia="Times New Roman" w:hAnsi="Times New Roman" w:cs="Times New Roman"/>
+          <w:lang w:eastAsia="en-US"/>
+        </w:rPr>
+        <w:t>Hindle</w:t>
+      </w:r>
+      <w:proofErr w:type="spellEnd"/>
+      <w:r>
+        <w:rPr>
+          <w:rFonts w:ascii="Times New Roman" w:eastAsia="Times New Roman" w:hAnsi="Times New Roman" w:cs="Times New Roman"/>
+          <w:lang w:eastAsia="en-US"/>
+        </w:rPr>
+        <w:t xml:space="preserve">. </w:t>
+      </w:r>
+      <w:r>
+        <w:rPr>
+          <w:rFonts w:ascii="Times New Roman" w:eastAsia="Times New Roman" w:hAnsi="Times New Roman" w:cs="Times New Roman"/>
+          <w:i/>
+          <w:iCs/>
+          <w:lang w:eastAsia="en-US"/>
+        </w:rPr>
+        <w:t>Dracula</w:t>
+      </w:r>
+      <w:r>
+        <w:rPr>
+          <w:rFonts w:ascii="Times New Roman" w:eastAsia="Times New Roman" w:hAnsi="Times New Roman" w:cs="Times New Roman"/>
+          <w:lang w:eastAsia="en-US"/>
+        </w:rPr>
+        <w:t>. Penguin Books, 2003.</w:t>
+      </w:r>
+    </w:p>
+    <w:p>
+      <w:pPr>
+        <w:suppressAutoHyphens w:val="0"/>
+        <w:spacing w:before="100" w:beforeAutospacing="1" w:after="100" w:afterAutospacing="1" w:line="240" w:lineRule="auto"/>
+        <w:ind w:left="567" w:hanging="567"/>
+        <w:rPr>
+          <w:rFonts w:ascii="Times New Roman" w:eastAsia="Times New Roman" w:hAnsi="Times New Roman" w:cs="Times New Roman"/>
+          <w:lang w:eastAsia="en-US"/>
+        </w:rPr>
+      </w:pPr>
+      <w:r>
+        <w:rPr>
+          <w:rFonts w:ascii="Times New Roman" w:eastAsia="Times New Roman" w:hAnsi="Times New Roman" w:cs="Times New Roman"/>
+          <w:lang w:eastAsia="en-US"/>
+        </w:rPr>
+        <w:t xml:space="preserve">Shelley, Mary Wollstonecraft, 1797-1851. Frankenstein, Or, The Modern </w:t>
+      </w:r>
+      <w:proofErr w:type="gramStart"/>
+      <w:r>
+        <w:rPr>
+          <w:rFonts w:ascii="Times New Roman" w:eastAsia="Times New Roman" w:hAnsi="Times New Roman" w:cs="Times New Roman"/>
+          <w:lang w:eastAsia="en-US"/>
+        </w:rPr>
+        <w:t>Prometheus :</w:t>
+      </w:r>
+      <w:proofErr w:type="gramEnd"/>
+      <w:r>
+        <w:rPr>
+          <w:rFonts w:ascii="Times New Roman" w:eastAsia="Times New Roman" w:hAnsi="Times New Roman" w:cs="Times New Roman"/>
+          <w:lang w:eastAsia="en-US"/>
+        </w:rPr>
+        <w:t xml:space="preserve"> the 1818 Text.</w:t>
+      </w:r>
+    </w:p>
     <w:sectPr>
       <w:headerReference w:type="default" r:id="rId8"/>
       <w:headerReference w:type="first" r:id="rId9"/>
@@ -639,25 +738,9 @@
     <w:pPr>
       <w:pStyle w:val="Header"/>
     </w:pPr>
-    <w:sdt>
-      <w:sdtPr>
-        <w:alias w:val="Last Name:"/>
-        <w:tag w:val="Last Name:"/>
-        <w:id w:val="343136273"/>
-        <w:placeholder>
-          <w:docPart w:val="CF6782AA8D9D4E1D8F68704FB0C59C21"/>
-        </w:placeholder>
-        <w:temporary/>
-        <w:showingPlcHdr/>
-        <w15:appearance w15:val="hidden"/>
-      </w:sdtPr>
-      <w:sdtEndPr/>
-      <w:sdtContent>
-        <w:r>
-          <w:t>Last Name</w:t>
-        </w:r>
-      </w:sdtContent>
-    </w:sdt>
+    <w:r>
+      <w:t>CRISP</w:t>
+    </w:r>
     <w:r>
       <w:t xml:space="preserve"> </w:t>
     </w:r>
@@ -692,25 +775,9 @@
     <w:pPr>
       <w:pStyle w:val="Header"/>
     </w:pPr>
-    <w:sdt>
-      <w:sdtPr>
-        <w:alias w:val="Last Name:"/>
-        <w:tag w:val="Last Name:"/>
-        <w:id w:val="81423100"/>
-        <w:placeholder>
-          <w:docPart w:val="3FDE4049BA1B4D5CB68CB6E5C0AEA1E3"/>
-        </w:placeholder>
-        <w:temporary/>
-        <w:showingPlcHdr/>
-        <w15:appearance w15:val="hidden"/>
-      </w:sdtPr>
-      <w:sdtEndPr/>
-      <w:sdtContent>
-        <w:r>
-          <w:t>Last Name</w:t>
-        </w:r>
-      </w:sdtContent>
-    </w:sdt>
+    <w:r>
+      <w:t>CRISP</w:t>
+    </w:r>
     <w:r>
       <w:t xml:space="preserve"> </w:t>
     </w:r>
@@ -2118,6 +2185,7 @@
     <w:lsdException w:name="HTML Sample" w:semiHidden="1" w:unhideWhenUsed="1"/>
     <w:lsdException w:name="HTML Typewriter" w:semiHidden="1" w:unhideWhenUsed="1"/>
     <w:lsdException w:name="HTML Variable" w:semiHidden="1" w:unhideWhenUsed="1"/>
+    <w:lsdException w:name="Normal Table" w:semiHidden="1" w:unhideWhenUsed="1"/>
     <w:lsdException w:name="annotation subject" w:semiHidden="1" w:unhideWhenUsed="1"/>
     <w:lsdException w:name="No List" w:semiHidden="1" w:unhideWhenUsed="1"/>
     <w:lsdException w:name="Outline List 1" w:semiHidden="1" w:unhideWhenUsed="1"/>
@@ -2162,6 +2230,7 @@
     <w:lsdException w:name="Table Professional" w:semiHidden="1" w:unhideWhenUsed="1"/>
     <w:lsdException w:name="Table Subtle 1" w:semiHidden="1" w:unhideWhenUsed="1"/>
     <w:lsdException w:name="Table Subtle 2" w:semiHidden="1" w:unhideWhenUsed="1"/>
+    <w:lsdException w:name="Table Web 1" w:semiHidden="1" w:unhideWhenUsed="1"/>
     <w:lsdException w:name="Table Web 2" w:semiHidden="1" w:unhideWhenUsed="1"/>
     <w:lsdException w:name="Table Web 3" w:semiHidden="1" w:unhideWhenUsed="1"/>
     <w:lsdException w:name="Balloon Text" w:semiHidden="1" w:unhideWhenUsed="1"/>
@@ -4384,13 +4453,7 @@
             <w:rPr>
               <w:rStyle w:val="Emphasis"/>
             </w:rPr>
-            <w:t>Title of the Book Being Refere</w:t>
-          </w:r>
-          <w:r>
-            <w:rPr>
-              <w:rStyle w:val="Emphasis"/>
-            </w:rPr>
-            <w:t>nced</w:t>
+            <w:t>Title of the Book Being Referenced</w:t>
           </w:r>
         </w:p>
       </w:docPartBody>
@@ -4580,32 +4643,6 @@
         </w:p>
       </w:docPartBody>
     </w:docPart>
-    <w:docPart>
-      <w:docPartPr>
-        <w:name w:val="CF6782AA8D9D4E1D8F68704FB0C59C21"/>
-        <w:category>
-          <w:name w:val="General"/>
-          <w:gallery w:val="placeholder"/>
-        </w:category>
-        <w:types>
-          <w:type w:val="bbPlcHdr"/>
-        </w:types>
-        <w:behaviors>
-          <w:behavior w:val="content"/>
-        </w:behaviors>
-        <w:guid w:val="{BA36551F-5F01-4D83-A1DB-B601D87C2A0F}"/>
-      </w:docPartPr>
-      <w:docPartBody>
-        <w:p>
-          <w:pPr>
-            <w:pStyle w:val="CF6782AA8D9D4E1D8F68704FB0C59C21"/>
-          </w:pPr>
-          <w:r>
-            <w:t>Column Heading</w:t>
-          </w:r>
-        </w:p>
-      </w:docPartBody>
-    </w:docPart>
   </w:docParts>
 </w:glossaryDocument>
 </file>
@@ -4668,7 +4705,7 @@
     <w:charset w:val="00"/>
     <w:family w:val="swiss"/>
     <w:pitch w:val="variable"/>
-    <w:sig w:usb0="E0002AFF" w:usb1="C000247B" w:usb2="00000009" w:usb3="00000000" w:csb0="000001FF" w:csb1="00000000"/>
+    <w:sig w:usb0="A0002AEF" w:usb1="4000207B" w:usb2="00000000" w:usb3="00000000" w:csb0="000001FF" w:csb1="00000000"/>
   </w:font>
 </w:fonts>
 </file>
@@ -4689,7 +4726,9 @@
   </w:compat>
   <w:rsids>
     <w:rsidRoot w:val="003D43FB"/>
+    <w:rsid w:val="002F5182"/>
     <w:rsid w:val="003D43FB"/>
+    <w:rsid w:val="00535EE5"/>
     <w:rsid w:val="008A1D46"/>
   </w:rsids>
   <m:mathPr>

</xml_diff>